<commit_message>
fix(nbr-14724): implementara norma nbr 14724
</commit_message>
<xml_diff>
--- a/publications/dissertacao-mestrado/files/static/capa.docx
+++ b/publications/dissertacao-mestrado/files/static/capa.docx
@@ -230,6 +230,7 @@
           <w:b/>
           <w:sz w:val="24"/>
           <w:szCs w:val="24"/>
+          <w:lang w:val="en-US"/>
         </w:rPr>
       </w:pPr>
       <w:r>
@@ -238,6 +239,7 @@
           <w:b/>
           <w:sz w:val="24"/>
           <w:szCs w:val="24"/>
+          <w:lang w:val="en-US"/>
         </w:rPr>
         <w:t>COLLECTION MANAGEMENT SYSTEM</w:t>
       </w:r>
@@ -250,64 +252,70 @@
           <w:b/>
           <w:sz w:val="24"/>
           <w:szCs w:val="24"/>
-        </w:rPr>
-      </w:pPr>
-    </w:p>
-    <w:p>
-      <w:pPr>
-        <w:spacing w:before="240" w:line="360" w:lineRule="auto"/>
-        <w:rPr>
-          <w:rFonts w:eastAsia="Times New Roman"/>
-          <w:b/>
-          <w:sz w:val="24"/>
-          <w:szCs w:val="24"/>
-        </w:rPr>
-      </w:pPr>
-    </w:p>
-    <w:p>
-      <w:pPr>
-        <w:spacing w:before="240" w:line="360" w:lineRule="auto"/>
-        <w:rPr>
-          <w:rFonts w:eastAsia="Times New Roman"/>
-          <w:b/>
-          <w:sz w:val="24"/>
-          <w:szCs w:val="24"/>
-        </w:rPr>
-      </w:pPr>
-    </w:p>
-    <w:p>
-      <w:pPr>
-        <w:spacing w:before="240" w:line="360" w:lineRule="auto"/>
-        <w:jc w:val="center"/>
-        <w:rPr>
-          <w:rFonts w:eastAsia="Times New Roman"/>
-          <w:b/>
-          <w:sz w:val="24"/>
-          <w:szCs w:val="24"/>
-        </w:rPr>
-      </w:pPr>
-    </w:p>
-    <w:p>
-      <w:pPr>
-        <w:spacing w:before="240" w:line="360" w:lineRule="auto"/>
-        <w:jc w:val="center"/>
-        <w:rPr>
-          <w:rFonts w:eastAsia="Times New Roman"/>
-          <w:b/>
-          <w:sz w:val="24"/>
-          <w:szCs w:val="24"/>
-        </w:rPr>
-      </w:pPr>
-    </w:p>
-    <w:p>
-      <w:pPr>
-        <w:spacing w:before="240" w:line="360" w:lineRule="auto"/>
-        <w:jc w:val="center"/>
-        <w:rPr>
-          <w:rFonts w:eastAsia="Times New Roman"/>
-          <w:b/>
-          <w:sz w:val="24"/>
-          <w:szCs w:val="24"/>
+          <w:lang w:val="en-US"/>
+        </w:rPr>
+      </w:pPr>
+    </w:p>
+    <w:p>
+      <w:pPr>
+        <w:spacing w:before="240" w:line="360" w:lineRule="auto"/>
+        <w:rPr>
+          <w:rFonts w:eastAsia="Times New Roman"/>
+          <w:b/>
+          <w:sz w:val="24"/>
+          <w:szCs w:val="24"/>
+          <w:lang w:val="en-US"/>
+        </w:rPr>
+      </w:pPr>
+    </w:p>
+    <w:p>
+      <w:pPr>
+        <w:spacing w:before="240" w:line="360" w:lineRule="auto"/>
+        <w:rPr>
+          <w:rFonts w:eastAsia="Times New Roman"/>
+          <w:b/>
+          <w:sz w:val="24"/>
+          <w:szCs w:val="24"/>
+          <w:lang w:val="en-US"/>
+        </w:rPr>
+      </w:pPr>
+    </w:p>
+    <w:p>
+      <w:pPr>
+        <w:spacing w:before="240" w:line="360" w:lineRule="auto"/>
+        <w:jc w:val="center"/>
+        <w:rPr>
+          <w:rFonts w:eastAsia="Times New Roman"/>
+          <w:b/>
+          <w:sz w:val="24"/>
+          <w:szCs w:val="24"/>
+          <w:lang w:val="en-US"/>
+        </w:rPr>
+      </w:pPr>
+    </w:p>
+    <w:p>
+      <w:pPr>
+        <w:spacing w:before="240" w:line="360" w:lineRule="auto"/>
+        <w:jc w:val="center"/>
+        <w:rPr>
+          <w:rFonts w:eastAsia="Times New Roman"/>
+          <w:b/>
+          <w:sz w:val="24"/>
+          <w:szCs w:val="24"/>
+          <w:lang w:val="en-US"/>
+        </w:rPr>
+      </w:pPr>
+    </w:p>
+    <w:p>
+      <w:pPr>
+        <w:spacing w:before="240" w:line="360" w:lineRule="auto"/>
+        <w:jc w:val="center"/>
+        <w:rPr>
+          <w:rFonts w:eastAsia="Times New Roman"/>
+          <w:b/>
+          <w:sz w:val="24"/>
+          <w:szCs w:val="24"/>
+          <w:lang w:val="en-US"/>
         </w:rPr>
       </w:pPr>
     </w:p>
@@ -320,6 +328,7 @@
           <w:b/>
           <w:sz w:val="24"/>
           <w:szCs w:val="24"/>
+          <w:lang w:val="en-US"/>
         </w:rPr>
       </w:pPr>
       <w:r>
@@ -328,6 +337,7 @@
           <w:b/>
           <w:sz w:val="24"/>
           <w:szCs w:val="24"/>
+          <w:lang w:val="en-US"/>
         </w:rPr>
         <w:t>São Paulo</w:t>
       </w:r>
@@ -341,6 +351,7 @@
           <w:b/>
           <w:sz w:val="24"/>
           <w:szCs w:val="24"/>
+          <w:lang w:val="en-US"/>
         </w:rPr>
       </w:pPr>
       <w:r>
@@ -349,8 +360,19 @@
           <w:b/>
           <w:sz w:val="24"/>
           <w:szCs w:val="24"/>
-        </w:rPr>
-        <w:t>2023</w:t>
+          <w:lang w:val="en-US"/>
+        </w:rPr>
+        <w:t>202</w:t>
+      </w:r>
+      <w:r>
+        <w:rPr>
+          <w:rFonts w:eastAsia="Times New Roman"/>
+          <w:b/>
+          <w:sz w:val="24"/>
+          <w:szCs w:val="24"/>
+          <w:lang w:val="en-US"/>
+        </w:rPr>
+        <w:t>4</w:t>
       </w:r>
     </w:p>
     <w:sectPr>

</xml_diff>